<commit_message>
modified api key handling
</commit_message>
<xml_diff>
--- a/.docx
+++ b/.docx
@@ -31,7 +31,7 @@
               <w:rPr>
                 <w:b/>
               </w:rPr>
-              <w:t>Course title: Biomedical Information Processing</w:t>
+              <w:t>Course title: Prompt Engineering for Marketing</w:t>
             </w:r>
           </w:p>
         </w:tc>
@@ -45,7 +45,7 @@
               <w:rPr>
                 <w:b/>
               </w:rPr>
-              <w:t>Instructor name: Albert Pardillo</w:t>
+              <w:t>Instructor name: Jun Albert Pardillo</w:t>
             </w:r>
           </w:p>
         </w:tc>
@@ -75,7 +75,7 @@
               <w:rPr>
                 <w:b/>
               </w:rPr>
-              <w:t>Total hours: 54</w:t>
+              <w:t>Total hours: 18</w:t>
             </w:r>
           </w:p>
         </w:tc>
@@ -94,7 +94,7 @@
         <w:pStyle w:val="BodyText"/>
       </w:pPr>
       <w:r>
-        <w:t>"Biomedical Information Processing" is a cutting-edge course designed for 4th Year Computer Science and Information Engineering students. This course explores the intersection of technology and healthcare, focusing on processing and analyzing biomedical data. Students will delve into topics such as medical imaging, bioinformatics, electronic health records, and machine learning applications in healthcare. Through hands-on projects and case studies, students will develop skills in data analysis, algorithm development, and software implementation specific to the biomedical field. By the end of the course, students will be equipped with the knowledge and tools to contribute to advancements in healthcare technology.</w:t>
+        <w:t>"Prompt Engineering for Marketing" is a dynamic course designed for 1st Year Marketing Students aiming to master the art of crafting compelling marketing messages. Students will delve into the psychology of consumer behavior, learn to create impactful content, and explore various techniques to engage target audiences effectively. Through hands-on exercises and case studies, participants will develop skills in writing persuasive copy, designing attention-grabbing visuals, and utilizing digital tools for optimal marketing outcomes. This course equips students with the essential tools to excel in the competitive world of marketing by honing their ability to generate innovative and engaging marketing prompts.</w:t>
       </w:r>
     </w:p>
     <w:p>
@@ -115,7 +115,7 @@
         <w:pStyle w:val="ListBullet"/>
       </w:pPr>
       <w:r>
-        <w:t>CLO 1: Analyze various types of biomedical data and apply appropriate processing techniques.</w:t>
+        <w:t>CLO 1: Understand the psychological principles that influence consumer behavior.</w:t>
       </w:r>
     </w:p>
     <w:p>
@@ -123,7 +123,7 @@
         <w:pStyle w:val="ListBullet"/>
       </w:pPr>
       <w:r>
-        <w:t>CLO 2: Develop algorithms for medical image processing and reconstruction.</w:t>
+        <w:t>CLO 2: Create compelling marketing messages tailored to specific target audiences.</w:t>
       </w:r>
     </w:p>
     <w:p>
@@ -131,7 +131,7 @@
         <w:pStyle w:val="ListBullet"/>
       </w:pPr>
       <w:r>
-        <w:t>CLO 3: Implement bioinformatics tools for analyzing biological data.</w:t>
+        <w:t>CLO 3: Write persuasive copy that effectively communicates marketing objectives.</w:t>
       </w:r>
     </w:p>
     <w:p>
@@ -139,7 +139,7 @@
         <w:pStyle w:val="ListBullet"/>
       </w:pPr>
       <w:r>
-        <w:t>CLO 4: Utilize machine learning algorithms to solve healthcare-related problems.</w:t>
+        <w:t>CLO 4: Design attention-grabbing visuals to enhance marketing campaigns.</w:t>
       </w:r>
     </w:p>
     <w:p>
@@ -147,15 +147,7 @@
         <w:pStyle w:val="ListBullet"/>
       </w:pPr>
       <w:r>
-        <w:t>CLO 5: Understand the design and implementation of electronic health records (EHR) systems.</w:t>
-      </w:r>
-    </w:p>
-    <w:p>
-      <w:pPr>
-        <w:pStyle w:val="ListBullet"/>
-      </w:pPr>
-      <w:r>
-        <w:t>CLO 6: Evaluate the effectiveness of biomedical information systems through case studies and projects.</w:t>
+        <w:t>CLO 5: Utilize digital tools to optimize marketing outcomes.</w:t>
       </w:r>
     </w:p>
     <w:p>
@@ -171,7 +163,7 @@
         <w:pStyle w:val="ListNumber"/>
       </w:pPr>
       <w:r>
-        <w:t>Topic 1: Introduction to Biomedical Information Processing</w:t>
+        <w:t>Topic 1: Consumer Behavior Psychology in Marketing</w:t>
       </w:r>
     </w:p>
     <w:p>
@@ -179,7 +171,7 @@
         <w:pStyle w:val="ListBullet2"/>
       </w:pPr>
       <w:r>
-        <w:t>ILO 1.1: Describe the scope and significance of biomedical information processing.</w:t>
+        <w:t>ILO 1.1: Explain key psychological principles that influence consumer behavior.</w:t>
       </w:r>
     </w:p>
     <w:p>
@@ -187,7 +179,7 @@
         <w:pStyle w:val="ListBullet2"/>
       </w:pPr>
       <w:r>
-        <w:t>ILO 1.2: Identify the main types of biomedical data and their sources.</w:t>
+        <w:t>ILO 1.2: Analyze the impact of psychological factors on consumer decision-making processes.</w:t>
       </w:r>
     </w:p>
     <w:p>
@@ -195,7 +187,7 @@
         <w:pStyle w:val="ListNumber"/>
       </w:pPr>
       <w:r>
-        <w:t>Topic 2: Medical Imaging</w:t>
+        <w:t>Topic 2: Crafting Compelling Marketing Messages</w:t>
       </w:r>
     </w:p>
     <w:p>
@@ -203,7 +195,7 @@
         <w:pStyle w:val="ListBullet2"/>
       </w:pPr>
       <w:r>
-        <w:t>ILO 2.1: Explain the principles of medical imaging techniques such as MRI, CT, and ultrasound.</w:t>
+        <w:t>ILO 2.1: Identify the elements of a compelling marketing message.</w:t>
       </w:r>
     </w:p>
     <w:p>
@@ -211,7 +203,7 @@
         <w:pStyle w:val="ListBullet2"/>
       </w:pPr>
       <w:r>
-        <w:t>ILO 2.2: Develop algorithms for image processing and reconstruction.</w:t>
+        <w:t>ILO 2.2: Develop marketing messages that align with brand strategy and target audience needs.</w:t>
       </w:r>
     </w:p>
     <w:p>
@@ -219,7 +211,7 @@
         <w:pStyle w:val="ListNumber"/>
       </w:pPr>
       <w:r>
-        <w:t>Topic 3: Bioinformatics</w:t>
+        <w:t>Topic 3: Writing Persuasive Copy in Marketing</w:t>
       </w:r>
     </w:p>
     <w:p>
@@ -227,7 +219,7 @@
         <w:pStyle w:val="ListBullet2"/>
       </w:pPr>
       <w:r>
-        <w:t>ILO 3.1: Describe the role of bioinformatics in biomedical science.</w:t>
+        <w:t>ILO 3.1: Understand the principles of persuasive writing in marketing.</w:t>
       </w:r>
     </w:p>
     <w:p>
@@ -235,7 +227,7 @@
         <w:pStyle w:val="ListBullet2"/>
       </w:pPr>
       <w:r>
-        <w:t>ILO 3.2: Apply bioinformatics tools to analyze genomic and proteomic data.</w:t>
+        <w:t>ILO 3.2: Write effective and persuasive marketing copy for various platforms.</w:t>
       </w:r>
     </w:p>
     <w:p>
@@ -243,7 +235,7 @@
         <w:pStyle w:val="ListNumber"/>
       </w:pPr>
       <w:r>
-        <w:t>Topic 4: Machine Learning in Healthcare</w:t>
+        <w:t>Topic 4: Designing Attention-Grabbing Visuals for Marketing</w:t>
       </w:r>
     </w:p>
     <w:p>
@@ -251,7 +243,7 @@
         <w:pStyle w:val="ListBullet2"/>
       </w:pPr>
       <w:r>
-        <w:t>ILO 4.1: Explain the basic principles of machine learning and its applications in healthcare.</w:t>
+        <w:t>ILO 4.1: Identify the key elements of effective visual design in marketing.</w:t>
       </w:r>
     </w:p>
     <w:p>
@@ -259,7 +251,7 @@
         <w:pStyle w:val="ListBullet2"/>
       </w:pPr>
       <w:r>
-        <w:t>ILO 4.2: Implement machine learning algorithms to analyze healthcare data.</w:t>
+        <w:t>ILO 4.2: Create visual content that captures audience attention and supports marketing messages.</w:t>
       </w:r>
     </w:p>
     <w:p>
@@ -267,7 +259,7 @@
         <w:pStyle w:val="ListNumber"/>
       </w:pPr>
       <w:r>
-        <w:t>Topic 5: Electronic Health Records (EHR)</w:t>
+        <w:t>Topic 5: Utilizing Digital Tools for Marketing Outcomes</w:t>
       </w:r>
     </w:p>
     <w:p>
@@ -275,7 +267,7 @@
         <w:pStyle w:val="ListBullet2"/>
       </w:pPr>
       <w:r>
-        <w:t>ILO 5.1: Understand the design and architecture of EHR systems.</w:t>
+        <w:t>ILO 5.1: Identify digital tools that enhance marketing efforts.</w:t>
       </w:r>
     </w:p>
     <w:p>
@@ -283,31 +275,7 @@
         <w:pStyle w:val="ListBullet2"/>
       </w:pPr>
       <w:r>
-        <w:t>ILO 5.2: Evaluate the implementation and use of EHR systems in clinical practice.</w:t>
-      </w:r>
-    </w:p>
-    <w:p>
-      <w:pPr>
-        <w:pStyle w:val="ListNumber"/>
-      </w:pPr>
-      <w:r>
-        <w:t>Topic 6: Case Studies and Hands-on Projects</w:t>
-      </w:r>
-    </w:p>
-    <w:p>
-      <w:pPr>
-        <w:pStyle w:val="ListBullet2"/>
-      </w:pPr>
-      <w:r>
-        <w:t>ILO 6.1: Analyze case studies to understand real-world applications of biomedical information processing.</w:t>
-      </w:r>
-    </w:p>
-    <w:p>
-      <w:pPr>
-        <w:pStyle w:val="ListBullet2"/>
-      </w:pPr>
-      <w:r>
-        <w:t>ILO 6.2: Develop and present a project that applies the concepts learned to a practical problem in healthcare.</w:t>
+        <w:t>ILO 5.2: Apply digital tools to create and optimize marketing campaigns.</w:t>
       </w:r>
     </w:p>
     <w:p>
@@ -442,7 +410,7 @@
                 <w:b/>
                 <w:sz w:val="20"/>
               </w:rPr>
-              <w:t>Introduction to Biomedical Information Processing</w:t>
+              <w:t>Introduction to Prompt Engineering for Marketing</w:t>
             </w:r>
           </w:p>
         </w:tc>
@@ -455,7 +423,7 @@
               <w:rPr>
                 <w:sz w:val="20"/>
               </w:rPr>
-              <w:t>Lecture on the scope and significance of biomedical information processing. Discussion on the main types of biomedical data and their sources.</w:t>
+              <w:t>Introduction to course objectives, structure, and expectations. Brief overview of marketing fundamentals and prompt engineering.</w:t>
             </w:r>
           </w:p>
         </w:tc>
@@ -468,7 +436,7 @@
               <w:rPr>
                 <w:sz w:val="20"/>
               </w:rPr>
-              <w:t>Short essay on the significance of biomedical information processing.</w:t>
+              <w:t>Participation in introductory discussions.</w:t>
             </w:r>
           </w:p>
         </w:tc>
@@ -481,7 +449,7 @@
               <w:rPr>
                 <w:sz w:val="20"/>
               </w:rPr>
-              <w:t>Rubric for essay evaluation.</w:t>
+              <w:t>Attendance and participation.</w:t>
             </w:r>
           </w:p>
         </w:tc>
@@ -510,7 +478,7 @@
                 <w:b/>
                 <w:sz w:val="20"/>
               </w:rPr>
-              <w:t>Introduction to Biomedical Information Processing (Continued)</w:t>
+              <w:t>Key Psychological Principles</w:t>
             </w:r>
           </w:p>
         </w:tc>
@@ -523,7 +491,7 @@
               <w:rPr>
                 <w:sz w:val="20"/>
               </w:rPr>
-              <w:t>Review and discussion of key biomedical data sources. Group activity to identify and categorize different types of biomedical data.</w:t>
+              <w:t>Lecture on fundamental psychological principles influencing consumer behavior.</w:t>
             </w:r>
           </w:p>
         </w:tc>
@@ -536,7 +504,7 @@
               <w:rPr>
                 <w:sz w:val="20"/>
               </w:rPr>
-              <w:t>Group presentation on categorized biomedical data.</w:t>
+              <w:t>Short reflection essay on how these principles can be applied in marketing.</w:t>
             </w:r>
           </w:p>
         </w:tc>
@@ -549,7 +517,7 @@
               <w:rPr>
                 <w:sz w:val="20"/>
               </w:rPr>
-              <w:t>Presentation rubric.</w:t>
+              <w:t>Reflection essay rubric.</w:t>
             </w:r>
           </w:p>
         </w:tc>
@@ -578,7 +546,7 @@
                 <w:b/>
                 <w:sz w:val="20"/>
               </w:rPr>
-              <w:t>Medical Imaging</w:t>
+              <w:t>Psychological Factors in Decision-Making</w:t>
             </w:r>
           </w:p>
         </w:tc>
@@ -591,7 +559,7 @@
               <w:rPr>
                 <w:sz w:val="20"/>
               </w:rPr>
-              <w:t>Lecture on principles of medical imaging techniques such as MRI, CT, and ultrasound.</w:t>
+              <w:t>Case study analysis of consumer decision-making processes.</w:t>
             </w:r>
           </w:p>
         </w:tc>
@@ -604,7 +572,7 @@
               <w:rPr>
                 <w:sz w:val="20"/>
               </w:rPr>
-              <w:t>Quiz on medical imaging principles.</w:t>
+              <w:t>Group presentation on case study findings.</w:t>
             </w:r>
           </w:p>
         </w:tc>
@@ -617,7 +585,7 @@
               <w:rPr>
                 <w:sz w:val="20"/>
               </w:rPr>
-              <w:t>Quiz.</w:t>
+              <w:t>Presentation rubric.</w:t>
             </w:r>
           </w:p>
         </w:tc>
@@ -646,7 +614,7 @@
                 <w:b/>
                 <w:sz w:val="20"/>
               </w:rPr>
-              <w:t>Medical Imaging (Continued)</w:t>
+              <w:t>Elements of a Compelling Marketing Message</w:t>
             </w:r>
           </w:p>
         </w:tc>
@@ -659,7 +627,7 @@
               <w:rPr>
                 <w:sz w:val="20"/>
               </w:rPr>
-              <w:t>Hands-on lab session to develop basic algorithms for image processing.</w:t>
+              <w:t>Interactive workshop on identifying elements of effective marketing messages.</w:t>
             </w:r>
           </w:p>
         </w:tc>
@@ -672,7 +640,7 @@
               <w:rPr>
                 <w:sz w:val="20"/>
               </w:rPr>
-              <w:t>Lab report on image processing algorithms.</w:t>
+              <w:t>Creation of a sample marketing message.</w:t>
             </w:r>
           </w:p>
         </w:tc>
@@ -685,7 +653,7 @@
               <w:rPr>
                 <w:sz w:val="20"/>
               </w:rPr>
-              <w:t>Lab report rubric.</w:t>
+              <w:t>Peer review and instructor feedback.</w:t>
             </w:r>
           </w:p>
         </w:tc>
@@ -714,7 +682,7 @@
                 <w:b/>
                 <w:sz w:val="20"/>
               </w:rPr>
-              <w:t>Medical Imaging (Continued)</w:t>
+              <w:t>Aligning Messages with Brand Strategy</w:t>
             </w:r>
           </w:p>
         </w:tc>
@@ -727,7 +695,7 @@
               <w:rPr>
                 <w:sz w:val="20"/>
               </w:rPr>
-              <w:t>Advanced lab session focusing on image reconstruction techniques.</w:t>
+              <w:t>Group activity to develop marketing messages aligned with a given brand strategy.</w:t>
             </w:r>
           </w:p>
         </w:tc>
@@ -740,7 +708,7 @@
               <w:rPr>
                 <w:sz w:val="20"/>
               </w:rPr>
-              <w:t>Completed image reconstruction project.</w:t>
+              <w:t>Group submission of marketing message drafts.</w:t>
             </w:r>
           </w:p>
         </w:tc>
@@ -753,7 +721,7 @@
               <w:rPr>
                 <w:sz w:val="20"/>
               </w:rPr>
-              <w:t>Project rubric.</w:t>
+              <w:t>Group work rubric.</w:t>
             </w:r>
           </w:p>
         </w:tc>
@@ -782,7 +750,7 @@
                 <w:b/>
                 <w:sz w:val="20"/>
               </w:rPr>
-              <w:t>Bioinformatics</w:t>
+              <w:t>Principles of Persuasive Writing</w:t>
             </w:r>
           </w:p>
         </w:tc>
@@ -795,7 +763,7 @@
               <w:rPr>
                 <w:sz w:val="20"/>
               </w:rPr>
-              <w:t>Lecture on the role of bioinformatics in biomedical science.</w:t>
+              <w:t>Lecture and examples of persuasive writing techniques.</w:t>
             </w:r>
           </w:p>
         </w:tc>
@@ -808,7 +776,7 @@
               <w:rPr>
                 <w:sz w:val="20"/>
               </w:rPr>
-              <w:t>Short essay on the significance of bioinformatics.</w:t>
+              <w:t>Short persuasive copy for a hypothetical product.</w:t>
             </w:r>
           </w:p>
         </w:tc>
@@ -821,7 +789,7 @@
               <w:rPr>
                 <w:sz w:val="20"/>
               </w:rPr>
-              <w:t>Essay rubric.</w:t>
+              <w:t>Writing rubric.</w:t>
             </w:r>
           </w:p>
         </w:tc>
@@ -850,7 +818,7 @@
                 <w:b/>
                 <w:sz w:val="20"/>
               </w:rPr>
-              <w:t>Bioinformatics (Continued)</w:t>
+              <w:t>Writing for Different Platforms</w:t>
             </w:r>
           </w:p>
         </w:tc>
@@ -863,7 +831,7 @@
               <w:rPr>
                 <w:sz w:val="20"/>
               </w:rPr>
-              <w:t>Practical session on using bioinformatics tools to analyze genomic data.</w:t>
+              <w:t>Workshop on adapting persuasive copy for various platforms (social media, email, blogs).</w:t>
             </w:r>
           </w:p>
         </w:tc>
@@ -876,7 +844,7 @@
               <w:rPr>
                 <w:sz w:val="20"/>
               </w:rPr>
-              <w:t>Lab report on genomic data analysis.</w:t>
+              <w:t>Platform-specific persuasive copy samples.</w:t>
             </w:r>
           </w:p>
         </w:tc>
@@ -889,7 +857,7 @@
               <w:rPr>
                 <w:sz w:val="20"/>
               </w:rPr>
-              <w:t>Lab report rubric.</w:t>
+              <w:t>Platform-specific writing rubric.</w:t>
             </w:r>
           </w:p>
         </w:tc>
@@ -918,7 +886,7 @@
                 <w:b/>
                 <w:sz w:val="20"/>
               </w:rPr>
-              <w:t>Bioinformatics (Continued)</w:t>
+              <w:t>Key Elements of Visual Design</w:t>
             </w:r>
           </w:p>
         </w:tc>
@@ -931,7 +899,7 @@
               <w:rPr>
                 <w:sz w:val="20"/>
               </w:rPr>
-              <w:t>Practical session on using bioinformatics tools to analyze proteomic data.</w:t>
+              <w:t>Lecture on visual design principles and their impact on marketing.</w:t>
             </w:r>
           </w:p>
         </w:tc>
@@ -944,7 +912,7 @@
               <w:rPr>
                 <w:sz w:val="20"/>
               </w:rPr>
-              <w:t>Lab report on proteomic data analysis.</w:t>
+              <w:t>Visual design analysis of existing marketing materials.</w:t>
             </w:r>
           </w:p>
         </w:tc>
@@ -957,7 +925,7 @@
               <w:rPr>
                 <w:sz w:val="20"/>
               </w:rPr>
-              <w:t>Lab report rubric.</w:t>
+              <w:t>Analysis report rubric.</w:t>
             </w:r>
           </w:p>
         </w:tc>
@@ -986,7 +954,7 @@
                 <w:b/>
                 <w:sz w:val="20"/>
               </w:rPr>
-              <w:t>Machine Learning in Healthcare</w:t>
+              <w:t>Creating Visual Content</w:t>
             </w:r>
           </w:p>
         </w:tc>
@@ -999,7 +967,7 @@
               <w:rPr>
                 <w:sz w:val="20"/>
               </w:rPr>
-              <w:t>Lecture on basic principles of machine learning and its applications in healthcare.</w:t>
+              <w:t>Hands-on activity to create visual content using design tools.</w:t>
             </w:r>
           </w:p>
         </w:tc>
@@ -1012,7 +980,7 @@
               <w:rPr>
                 <w:sz w:val="20"/>
               </w:rPr>
-              <w:t>Quiz on machine learning principles.</w:t>
+              <w:t>Submission of a designed visual marketing piece.</w:t>
             </w:r>
           </w:p>
         </w:tc>
@@ -1025,7 +993,7 @@
               <w:rPr>
                 <w:sz w:val="20"/>
               </w:rPr>
-              <w:t>Quiz.</w:t>
+              <w:t>Design rubric.</w:t>
             </w:r>
           </w:p>
         </w:tc>
@@ -1054,7 +1022,7 @@
                 <w:b/>
                 <w:sz w:val="20"/>
               </w:rPr>
-              <w:t>Machine Learning in Healthcare (Continued)</w:t>
+              <w:t>Identifying Digital Tools</w:t>
             </w:r>
           </w:p>
         </w:tc>
@@ -1067,7 +1035,7 @@
               <w:rPr>
                 <w:sz w:val="20"/>
               </w:rPr>
-              <w:t>Practical session on implementing machine learning algorithms to analyze healthcare data.</w:t>
+              <w:t>Lecture and demonstration of various digital marketing tools.</w:t>
             </w:r>
           </w:p>
         </w:tc>
@@ -1080,7 +1048,7 @@
               <w:rPr>
                 <w:sz w:val="20"/>
               </w:rPr>
-              <w:t>Lab report on machine learning implementation.</w:t>
+              <w:t>Tool comparison chart.</w:t>
             </w:r>
           </w:p>
         </w:tc>
@@ -1093,7 +1061,7 @@
               <w:rPr>
                 <w:sz w:val="20"/>
               </w:rPr>
-              <w:t>Lab report rubric.</w:t>
+              <w:t>Chart rubric.</w:t>
             </w:r>
           </w:p>
         </w:tc>
@@ -1122,7 +1090,7 @@
                 <w:b/>
                 <w:sz w:val="20"/>
               </w:rPr>
-              <w:t>Machine Learning in Healthcare (Continued)</w:t>
+              <w:t>Applying Digital Tools</w:t>
             </w:r>
           </w:p>
         </w:tc>
@@ -1135,7 +1103,7 @@
               <w:rPr>
                 <w:sz w:val="20"/>
               </w:rPr>
-              <w:t>Advanced practical session focusing on the application of machine learning models to specific healthcare problems.</w:t>
+              <w:t>Workshop on using digital tools to create and optimize marketing campaigns.</w:t>
             </w:r>
           </w:p>
         </w:tc>
@@ -1148,7 +1116,7 @@
               <w:rPr>
                 <w:sz w:val="20"/>
               </w:rPr>
-              <w:t>Completed machine learning project.</w:t>
+              <w:t>Draft of a digital marketing campaign.</w:t>
             </w:r>
           </w:p>
         </w:tc>
@@ -1161,7 +1129,7 @@
               <w:rPr>
                 <w:sz w:val="20"/>
               </w:rPr>
-              <w:t>Project rubric.</w:t>
+              <w:t>Campaign draft rubric.</w:t>
             </w:r>
           </w:p>
         </w:tc>
@@ -1190,7 +1158,7 @@
                 <w:b/>
                 <w:sz w:val="20"/>
               </w:rPr>
-              <w:t>Electronic Health Records (EHR)</w:t>
+              <w:t>Synthesizing Knowledge</w:t>
             </w:r>
           </w:p>
         </w:tc>
@@ -1203,7 +1171,7 @@
               <w:rPr>
                 <w:sz w:val="20"/>
               </w:rPr>
-              <w:t>Lecture on the design and architecture of EHR systems.</w:t>
+              <w:t>Group project to integrate learned concepts into a comprehensive marketing plan.</w:t>
             </w:r>
           </w:p>
         </w:tc>
@@ -1216,7 +1184,7 @@
               <w:rPr>
                 <w:sz w:val="20"/>
               </w:rPr>
-              <w:t>Short essay on EHR design principles.</w:t>
+              <w:t>Group marketing plan.</w:t>
             </w:r>
           </w:p>
         </w:tc>
@@ -1229,7 +1197,7 @@
               <w:rPr>
                 <w:sz w:val="20"/>
               </w:rPr>
-              <w:t>Essay rubric.</w:t>
+              <w:t>Marketing plan rubric.</w:t>
             </w:r>
           </w:p>
         </w:tc>
@@ -1258,7 +1226,7 @@
                 <w:b/>
                 <w:sz w:val="20"/>
               </w:rPr>
-              <w:t>Electronic Health Records (EHR) (Continued)</w:t>
+              <w:t>Real-World Applications</w:t>
             </w:r>
           </w:p>
         </w:tc>
@@ -1271,7 +1239,7 @@
               <w:rPr>
                 <w:sz w:val="20"/>
               </w:rPr>
-              <w:t>Group activity to evaluate the implementation and use of EHR systems in clinical practice.</w:t>
+              <w:t>Analysis of successful marketing campaigns.</w:t>
             </w:r>
           </w:p>
         </w:tc>
@@ -1284,7 +1252,7 @@
               <w:rPr>
                 <w:sz w:val="20"/>
               </w:rPr>
-              <w:t>Group presentation on EHR system evaluation.</w:t>
+              <w:t>Case study report.</w:t>
             </w:r>
           </w:p>
         </w:tc>
@@ -1297,7 +1265,7 @@
               <w:rPr>
                 <w:sz w:val="20"/>
               </w:rPr>
-              <w:t>Presentation rubric.</w:t>
+              <w:t>Report rubric.</w:t>
             </w:r>
           </w:p>
         </w:tc>
@@ -1326,7 +1294,7 @@
                 <w:b/>
                 <w:sz w:val="20"/>
               </w:rPr>
-              <w:t>Case Studies and Hands-on Projects</w:t>
+              <w:t>Ethical Considerations</w:t>
             </w:r>
           </w:p>
         </w:tc>
@@ -1339,7 +1307,7 @@
               <w:rPr>
                 <w:sz w:val="20"/>
               </w:rPr>
-              <w:t>Analysis and discussion of case studies related to biomedical information processing.</w:t>
+              <w:t>Discussion on ethical issues in marketing and prompt engineering.</w:t>
             </w:r>
           </w:p>
         </w:tc>
@@ -1352,7 +1320,7 @@
               <w:rPr>
                 <w:sz w:val="20"/>
               </w:rPr>
-              <w:t>Case study analysis report.</w:t>
+              <w:t>Written reflection on ethical considerations.</w:t>
             </w:r>
           </w:p>
         </w:tc>
@@ -1365,7 +1333,7 @@
               <w:rPr>
                 <w:sz w:val="20"/>
               </w:rPr>
-              <w:t>Case study report rubric.</w:t>
+              <w:t>Reflection rubric.</w:t>
             </w:r>
           </w:p>
         </w:tc>
@@ -1394,7 +1362,7 @@
                 <w:b/>
                 <w:sz w:val="20"/>
               </w:rPr>
-              <w:t>Case Studies and Hands-on Projects (Continued)</w:t>
+              <w:t>Revisiting Key Concepts</w:t>
             </w:r>
           </w:p>
         </w:tc>
@@ -1407,7 +1375,7 @@
               <w:rPr>
                 <w:sz w:val="20"/>
               </w:rPr>
-              <w:t>Project development session where students start working on their final projects.</w:t>
+              <w:t>Review session and Q&amp;A on core topics covered.</w:t>
             </w:r>
           </w:p>
         </w:tc>
@@ -1420,7 +1388,7 @@
               <w:rPr>
                 <w:sz w:val="20"/>
               </w:rPr>
-              <w:t>Project proposal submission.</w:t>
+              <w:t>Participation in review activities.</w:t>
             </w:r>
           </w:p>
         </w:tc>
@@ -1433,7 +1401,7 @@
               <w:rPr>
                 <w:sz w:val="20"/>
               </w:rPr>
-              <w:t>Proposal rubric.</w:t>
+              <w:t>Participation.</w:t>
             </w:r>
           </w:p>
         </w:tc>
@@ -1462,7 +1430,7 @@
                 <w:b/>
                 <w:sz w:val="20"/>
               </w:rPr>
-              <w:t>Case Studies and Hands-on Projects (Continued)</w:t>
+              <w:t>Project Development</w:t>
             </w:r>
           </w:p>
         </w:tc>
@@ -1475,7 +1443,7 @@
               <w:rPr>
                 <w:sz w:val="20"/>
               </w:rPr>
-              <w:t>Continued project development with instructor feedback and peer review.</w:t>
+              <w:t>Workshop for final project development with instructor feedback.</w:t>
             </w:r>
           </w:p>
         </w:tc>
@@ -1488,7 +1456,7 @@
               <w:rPr>
                 <w:sz w:val="20"/>
               </w:rPr>
-              <w:t>Peer review feedback forms.</w:t>
+              <w:t>Draft of final project.</w:t>
             </w:r>
           </w:p>
         </w:tc>
@@ -1501,7 +1469,7 @@
               <w:rPr>
                 <w:sz w:val="20"/>
               </w:rPr>
-              <w:t>Peer review rubric.</w:t>
+              <w:t>Draft feedback.</w:t>
             </w:r>
           </w:p>
         </w:tc>
@@ -1530,7 +1498,7 @@
                 <w:b/>
                 <w:sz w:val="20"/>
               </w:rPr>
-              <w:t>Case Studies and Hands-on Projects (Continued)</w:t>
+              <w:t>Project Presentation</w:t>
             </w:r>
           </w:p>
         </w:tc>
@@ -1543,7 +1511,7 @@
               <w:rPr>
                 <w:sz w:val="20"/>
               </w:rPr>
-              <w:t>Final project development and preparation for presentation.</w:t>
+              <w:t>Presentation of final projects to the class.</w:t>
             </w:r>
           </w:p>
         </w:tc>
@@ -1556,7 +1524,7 @@
               <w:rPr>
                 <w:sz w:val="20"/>
               </w:rPr>
-              <w:t>Final project report and presentation preparation.</w:t>
+              <w:t>Final project presentation.</w:t>
             </w:r>
           </w:p>
         </w:tc>
@@ -1569,7 +1537,7 @@
               <w:rPr>
                 <w:sz w:val="20"/>
               </w:rPr>
-              <w:t>Project report rubric.</w:t>
+              <w:t>Presentation rubric.</w:t>
             </w:r>
           </w:p>
         </w:tc>
@@ -1598,7 +1566,7 @@
                 <w:b/>
                 <w:sz w:val="20"/>
               </w:rPr>
-              <w:t>Final Project Presentations</w:t>
+              <w:t>Course Conclusion</w:t>
             </w:r>
           </w:p>
         </w:tc>
@@ -1611,7 +1579,7 @@
               <w:rPr>
                 <w:sz w:val="20"/>
               </w:rPr>
-              <w:t>Presentation of final projects to the class.</w:t>
+              <w:t>Course wrap-up, feedback session, and discussion of next steps.</w:t>
             </w:r>
           </w:p>
         </w:tc>
@@ -1624,7 +1592,7 @@
               <w:rPr>
                 <w:sz w:val="20"/>
               </w:rPr>
-              <w:t>Final project presentations.</w:t>
+              <w:t>Course feedback form and participation.</w:t>
             </w:r>
           </w:p>
         </w:tc>
@@ -1637,7 +1605,7 @@
               <w:rPr>
                 <w:sz w:val="20"/>
               </w:rPr>
-              <w:t>Presentation rubric and peer feedback forms.</w:t>
+              <w:t>Feedback form and participation.</w:t>
             </w:r>
           </w:p>
         </w:tc>
@@ -1659,7 +1627,7 @@
         <w:rPr>
           <w:i/>
         </w:rPr>
-        <w:t>Biomedical Signal Processing and Artificial Intelligence in Healthcare</w:t>
+        <w:t>Fennis, Bob M., and Wolfgang Stroebe. The Psychology of Advertising. 2020. Taylor &amp; Francis.</w:t>
       </w:r>
       <w:r>
         <w:rPr>
@@ -1682,7 +1650,7 @@
         <w:rPr>
           <w:i/>
         </w:rPr>
-        <w:t>Bioinformatics for Biomedical Science and Clinical Applications</w:t>
+        <w:t>Sutherland, Max. Advertising and the Mind of the Consumer: What Works, What Doesn't and Why. 2020. Taylor &amp; Francis.</w:t>
       </w:r>
       <w:r>
         <w:rPr>
@@ -1705,7 +1673,7 @@
         <w:rPr>
           <w:i/>
         </w:rPr>
-        <w:t>Medical Image Processing, Reconstruction, and Analysis: Concepts and Algorithms</w:t>
+        <w:t>Blakeman, Robyn. Integrated Marketing Communication: Creative Strategy from Idea to Implementation. 2023. Google Books.</w:t>
       </w:r>
       <w:r>
         <w:rPr>
@@ -1728,7 +1696,7 @@
         <w:rPr>
           <w:i/>
         </w:rPr>
-        <w:t>Machine Learning in Healthcare: Algorithms, Applications, and Challenges</w:t>
+        <w:t>Mahoney, Lisa, and Tang Tang. Strategic Social Media: From Marketing to Social Change. 2024. Google Books.</w:t>
       </w:r>
       <w:r>
         <w:rPr>
@@ -1751,7 +1719,7 @@
         <w:rPr>
           <w:i/>
         </w:rPr>
-        <w:t>Electronic Health Records: Understanding and Using Computerized Medical Records</w:t>
+        <w:t>Bly, Robert W. The Copywriter's Handbook: A Step-by-Step Guide to Writing Copy that Sells. 2020. Google Books.</w:t>
       </w:r>
       <w:r>
         <w:rPr>
@@ -1762,6 +1730,121 @@
           <w:r>
             <w:rPr/>
             <w:t>[5]</w:t>
+          </w:r>
+        </w:hyperlink>
+      </w:r>
+    </w:p>
+    <w:p>
+      <w:pPr>
+        <w:pStyle w:val="BodyText"/>
+      </w:pPr>
+      <w:r>
+        <w:rPr>
+          <w:i/>
+        </w:rPr>
+        <w:t>Beins, Bernard C., and Agatha M. Beins. Effective Writing in Psychology: Papers, Posters, and Presentations. 2020. Google Books.</w:t>
+      </w:r>
+      <w:r>
+        <w:rPr>
+          <w:color w:val="000000" w:themeColor="hyperlink"/>
+          <w:u w:val="single"/>
+        </w:rPr>
+        <w:hyperlink r:id="rId14">
+          <w:r>
+            <w:rPr/>
+            <w:t>[6]</w:t>
+          </w:r>
+        </w:hyperlink>
+      </w:r>
+    </w:p>
+    <w:p>
+      <w:pPr>
+        <w:pStyle w:val="BodyText"/>
+      </w:pPr>
+      <w:r>
+        <w:rPr>
+          <w:i/>
+        </w:rPr>
+        <w:t>Jordan, Larry. Techniques of Visual Persuasion: Create Powerful Images that Motivate. 2020. Google Books.</w:t>
+      </w:r>
+      <w:r>
+        <w:rPr>
+          <w:color w:val="000000" w:themeColor="hyperlink"/>
+          <w:u w:val="single"/>
+        </w:rPr>
+        <w:hyperlink r:id="rId15">
+          <w:r>
+            <w:rPr/>
+            <w:t>[7]</w:t>
+          </w:r>
+        </w:hyperlink>
+      </w:r>
+    </w:p>
+    <w:p>
+      <w:pPr>
+        <w:pStyle w:val="BodyText"/>
+      </w:pPr>
+      <w:r>
+        <w:rPr>
+          <w:i/>
+        </w:rPr>
+        <w:t>Seifert, Christine, and Veena Chattaraman. "A Picture is Worth a Thousand Words! How Visual Storytelling Transforms the Aesthetic Experience of Novel Designs." Journal of Product &amp; Brand Management, 2020. Emerald.</w:t>
+      </w:r>
+      <w:r>
+        <w:rPr>
+          <w:color w:val="000000" w:themeColor="hyperlink"/>
+          <w:u w:val="single"/>
+        </w:rPr>
+        <w:hyperlink r:id="rId16">
+          <w:r>
+            <w:rPr/>
+            <w:t>[8]</w:t>
+          </w:r>
+        </w:hyperlink>
+      </w:r>
+    </w:p>
+    <w:p>
+      <w:pPr>
+        <w:pStyle w:val="BodyText"/>
+      </w:pPr>
+      <w:r>
+        <w:rPr>
+          <w:i/>
+        </w:rPr>
+        <w:t>Chaffey, Dave, and P.R. Smith. Digital Marketing Excellence: Planning, Optimizing and Integrating Online Marketing. 2022. Taylor &amp; Francis.</w:t>
+      </w:r>
+      <w:r>
+        <w:rPr>
+          <w:color w:val="000000" w:themeColor="hyperlink"/>
+          <w:u w:val="single"/>
+        </w:rPr>
+        <w:hyperlink r:id="rId17">
+          <w:r>
+            <w:rPr/>
+            <w:t>[9]</w:t>
+          </w:r>
+        </w:hyperlink>
+      </w:r>
+    </w:p>
+    <w:p>
+      <w:pPr>
+        <w:pStyle w:val="BodyText"/>
+      </w:pPr>
+      <w:r>
+        <w:rPr>
+          <w:i/>
+        </w:rPr>
+        <w:t>Deiss, Ryan, and Russ Henneberry. Digital Marketing for Dummies. 2020. Google Books.</w:t>
+      </w:r>
+      <w:r>
+        <w:rPr>
+          <w:color w:val="000000" w:themeColor="hyperlink"/>
+          <w:u w:val="single"/>
+        </w:rPr>
+        <w:hyperlink r:id="rId18">
+          <w:r>
+            <w:rPr/>
+            <w:t>[10]</w:t>
           </w:r>
         </w:hyperlink>
       </w:r>

</xml_diff>

<commit_message>
fixed issue of not showing outputs
</commit_message>
<xml_diff>
--- a/.docx
+++ b/.docx
@@ -31,7 +31,7 @@
               <w:rPr>
                 <w:b/>
               </w:rPr>
-              <w:t>Course title: Prompt Engineering for Marketing</w:t>
+              <w:t>Course title: Professional Ethics and Values Education</w:t>
             </w:r>
           </w:p>
         </w:tc>
@@ -45,7 +45,7 @@
               <w:rPr>
                 <w:b/>
               </w:rPr>
-              <w:t>Instructor name: Jun Albert Pardillo</w:t>
+              <w:t>Instructor name: To be determined</w:t>
             </w:r>
           </w:p>
         </w:tc>
@@ -75,7 +75,7 @@
               <w:rPr>
                 <w:b/>
               </w:rPr>
-              <w:t>Total hours: 18</w:t>
+              <w:t>Total hours: 54</w:t>
             </w:r>
           </w:p>
         </w:tc>
@@ -94,7 +94,7 @@
         <w:pStyle w:val="BodyText"/>
       </w:pPr>
       <w:r>
-        <w:t>"Prompt Engineering for Marketing" is a dynamic course designed for 1st Year Marketing Students aiming to master the art of crafting compelling marketing messages. Students will delve into the psychology of consumer behavior, learn to create impactful content, and explore various techniques to engage target audiences effectively. Through hands-on exercises and case studies, participants will develop skills in writing persuasive copy, designing attention-grabbing visuals, and utilizing digital tools for optimal marketing outcomes. This course equips students with the essential tools to excel in the competitive world of marketing by honing their ability to generate innovative and engaging marketing prompts.</w:t>
+        <w:t>IT Professionals should be able to conduct themselves appropriately in the company they belong to. This course enhances students’ knowledge on the proper way of behaving appropriately as IT Workers and Users. It introduces basic knowledge on morality and ethics. As the course advances, topics such as Computer Crimes, Privacy, Freedom of Expression, Intellectual Property, Software Development, and Social Networking are discussed thoroughly. For each topic, case studies are provided to further enhance the students’ understanding.</w:t>
       </w:r>
     </w:p>
     <w:p>
@@ -115,7 +115,7 @@
         <w:pStyle w:val="ListBullet"/>
       </w:pPr>
       <w:r>
-        <w:t>CLO 1: Understand the psychological principles that influence consumer behavior.</w:t>
+        <w:t>CLO 1: Define and explain key concepts in professional ethics and morality.</w:t>
       </w:r>
     </w:p>
     <w:p>
@@ -123,7 +123,7 @@
         <w:pStyle w:val="ListBullet"/>
       </w:pPr>
       <w:r>
-        <w:t>CLO 2: Create compelling marketing messages tailored to specific target audiences.</w:t>
+        <w:t>CLO 2: Analyze ethical dilemmas and apply ethical theories to resolve them.</w:t>
       </w:r>
     </w:p>
     <w:p>
@@ -131,7 +131,7 @@
         <w:pStyle w:val="ListBullet"/>
       </w:pPr>
       <w:r>
-        <w:t>CLO 3: Write persuasive copy that effectively communicates marketing objectives.</w:t>
+        <w:t>CLO 3: Evaluate the ethical implications of emerging technologies in IT.</w:t>
       </w:r>
     </w:p>
     <w:p>
@@ -139,7 +139,7 @@
         <w:pStyle w:val="ListBullet"/>
       </w:pPr>
       <w:r>
-        <w:t>CLO 4: Design attention-grabbing visuals to enhance marketing campaigns.</w:t>
+        <w:t>CLO 4: Identify and assess issues related to computer crimes and privacy.</w:t>
       </w:r>
     </w:p>
     <w:p>
@@ -147,7 +147,23 @@
         <w:pStyle w:val="ListBullet"/>
       </w:pPr>
       <w:r>
-        <w:t>CLO 5: Utilize digital tools to optimize marketing outcomes.</w:t>
+        <w:t>CLO 5: Discuss the importance of intellectual property and its protection in the IT industry.</w:t>
+      </w:r>
+    </w:p>
+    <w:p>
+      <w:pPr>
+        <w:pStyle w:val="ListBullet"/>
+      </w:pPr>
+      <w:r>
+        <w:t>CLO 6: Examine the ethical considerations in software development and social networking.</w:t>
+      </w:r>
+    </w:p>
+    <w:p>
+      <w:pPr>
+        <w:pStyle w:val="ListBullet"/>
+      </w:pPr>
+      <w:r>
+        <w:t>CLO 7: Develop case study analyses to demonstrate understanding of professional ethics in IT.</w:t>
       </w:r>
     </w:p>
     <w:p>
@@ -163,7 +179,7 @@
         <w:pStyle w:val="ListNumber"/>
       </w:pPr>
       <w:r>
-        <w:t>Topic 1: Consumer Behavior Psychology in Marketing</w:t>
+        <w:t>Topic 1: Introduction to Professional Ethics and Morality</w:t>
       </w:r>
     </w:p>
     <w:p>
@@ -171,7 +187,7 @@
         <w:pStyle w:val="ListBullet2"/>
       </w:pPr>
       <w:r>
-        <w:t>ILO 1.1: Explain key psychological principles that influence consumer behavior.</w:t>
+        <w:t>ILO 1.1: Define the terms 'ethics' and 'morality' and explain their significance in a professional context.</w:t>
       </w:r>
     </w:p>
     <w:p>
@@ -179,7 +195,7 @@
         <w:pStyle w:val="ListBullet2"/>
       </w:pPr>
       <w:r>
-        <w:t>ILO 1.2: Analyze the impact of psychological factors on consumer decision-making processes.</w:t>
+        <w:t>ILO 1.2: Identify key ethical theories and principles relevant to professional conduct.</w:t>
       </w:r>
     </w:p>
     <w:p>
@@ -187,7 +203,7 @@
         <w:pStyle w:val="ListNumber"/>
       </w:pPr>
       <w:r>
-        <w:t>Topic 2: Crafting Compelling Marketing Messages</w:t>
+        <w:t>Topic 2: Ethics in Information Technology</w:t>
       </w:r>
     </w:p>
     <w:p>
@@ -195,7 +211,7 @@
         <w:pStyle w:val="ListBullet2"/>
       </w:pPr>
       <w:r>
-        <w:t>ILO 2.1: Identify the elements of a compelling marketing message.</w:t>
+        <w:t>ILO 2.1: Describe the ethical issues specific to information technology.</w:t>
       </w:r>
     </w:p>
     <w:p>
@@ -203,7 +219,7 @@
         <w:pStyle w:val="ListBullet2"/>
       </w:pPr>
       <w:r>
-        <w:t>ILO 2.2: Develop marketing messages that align with brand strategy and target audience needs.</w:t>
+        <w:t>ILO 2.2: Analyze the impact of technology on traditional ethical concepts and human self-understanding.</w:t>
       </w:r>
     </w:p>
     <w:p>
@@ -211,7 +227,7 @@
         <w:pStyle w:val="ListNumber"/>
       </w:pPr>
       <w:r>
-        <w:t>Topic 3: Writing Persuasive Copy in Marketing</w:t>
+        <w:t>Topic 3: Computer Crimes and Privacy Issues</w:t>
       </w:r>
     </w:p>
     <w:p>
@@ -219,7 +235,7 @@
         <w:pStyle w:val="ListBullet2"/>
       </w:pPr>
       <w:r>
-        <w:t>ILO 3.1: Understand the principles of persuasive writing in marketing.</w:t>
+        <w:t>ILO 3.1: Identify various types of computer crimes and their implications.</w:t>
       </w:r>
     </w:p>
     <w:p>
@@ -227,7 +243,7 @@
         <w:pStyle w:val="ListBullet2"/>
       </w:pPr>
       <w:r>
-        <w:t>ILO 3.2: Write effective and persuasive marketing copy for various platforms.</w:t>
+        <w:t>ILO 3.2: Evaluate privacy concerns and legal issues related to information security.</w:t>
       </w:r>
     </w:p>
     <w:p>
@@ -235,7 +251,7 @@
         <w:pStyle w:val="ListNumber"/>
       </w:pPr>
       <w:r>
-        <w:t>Topic 4: Designing Attention-Grabbing Visuals for Marketing</w:t>
+        <w:t>Topic 4: Freedom of Expression and Intellectual Property</w:t>
       </w:r>
     </w:p>
     <w:p>
@@ -243,7 +259,7 @@
         <w:pStyle w:val="ListBullet2"/>
       </w:pPr>
       <w:r>
-        <w:t>ILO 4.1: Identify the key elements of effective visual design in marketing.</w:t>
+        <w:t>ILO 4.1: Discuss the balance between freedom of expression and ethical constraints in the digital world.</w:t>
       </w:r>
     </w:p>
     <w:p>
@@ -251,7 +267,7 @@
         <w:pStyle w:val="ListBullet2"/>
       </w:pPr>
       <w:r>
-        <w:t>ILO 4.2: Create visual content that captures audience attention and supports marketing messages.</w:t>
+        <w:t>ILO 4.2: Explain the importance of intellectual property rights and the ethical issues surrounding them.</w:t>
       </w:r>
     </w:p>
     <w:p>
@@ -259,7 +275,7 @@
         <w:pStyle w:val="ListNumber"/>
       </w:pPr>
       <w:r>
-        <w:t>Topic 5: Utilizing Digital Tools for Marketing Outcomes</w:t>
+        <w:t>Topic 5: Ethical Considerations in Software Development</w:t>
       </w:r>
     </w:p>
     <w:p>
@@ -267,7 +283,7 @@
         <w:pStyle w:val="ListBullet2"/>
       </w:pPr>
       <w:r>
-        <w:t>ILO 5.1: Identify digital tools that enhance marketing efforts.</w:t>
+        <w:t>ILO 5.1: Identify ethical issues that arise during software development.</w:t>
       </w:r>
     </w:p>
     <w:p>
@@ -275,7 +291,31 @@
         <w:pStyle w:val="ListBullet2"/>
       </w:pPr>
       <w:r>
-        <w:t>ILO 5.2: Apply digital tools to create and optimize marketing campaigns.</w:t>
+        <w:t>ILO 5.2: Evaluate the role of ethical practices in ensuring software quality and reliability.</w:t>
+      </w:r>
+    </w:p>
+    <w:p>
+      <w:pPr>
+        <w:pStyle w:val="ListNumber"/>
+      </w:pPr>
+      <w:r>
+        <w:t>Topic 6: Social Networking and Ethics</w:t>
+      </w:r>
+    </w:p>
+    <w:p>
+      <w:pPr>
+        <w:pStyle w:val="ListBullet2"/>
+      </w:pPr>
+      <w:r>
+        <w:t>ILO 6.1: Analyze the ethical issues related to social networking platforms.</w:t>
+      </w:r>
+    </w:p>
+    <w:p>
+      <w:pPr>
+        <w:pStyle w:val="ListBullet2"/>
+      </w:pPr>
+      <w:r>
+        <w:t>ILO 6.2: Discuss the responsibilities of IT professionals in managing and mitigating ethical concerns on social media.</w:t>
       </w:r>
     </w:p>
     <w:p>
@@ -410,7 +450,7 @@
                 <w:b/>
                 <w:sz w:val="20"/>
               </w:rPr>
-              <w:t>Introduction to Prompt Engineering for Marketing</w:t>
+              <w:t>Introduction to Professional Ethics and Morality</w:t>
             </w:r>
           </w:p>
         </w:tc>
@@ -423,7 +463,7 @@
               <w:rPr>
                 <w:sz w:val="20"/>
               </w:rPr>
-              <w:t>Introduction to course objectives, structure, and expectations. Brief overview of marketing fundamentals and prompt engineering.</w:t>
+              <w:t>Lecture on the definitions and significance of 'ethics' and 'morality' in a professional context. Discussion on key ethical theories and principles.</w:t>
             </w:r>
           </w:p>
         </w:tc>
@@ -436,7 +476,7 @@
               <w:rPr>
                 <w:sz w:val="20"/>
               </w:rPr>
-              <w:t>Participation in introductory discussions.</w:t>
+              <w:t>Short essay defining ethics and morality, and identifying key ethical theories.</w:t>
             </w:r>
           </w:p>
         </w:tc>
@@ -449,7 +489,7 @@
               <w:rPr>
                 <w:sz w:val="20"/>
               </w:rPr>
-              <w:t>Attendance and participation.</w:t>
+              <w:t>Rubric for essay evaluation.</w:t>
             </w:r>
           </w:p>
         </w:tc>
@@ -478,7 +518,7 @@
                 <w:b/>
                 <w:sz w:val="20"/>
               </w:rPr>
-              <w:t>Key Psychological Principles</w:t>
+              <w:t>Introduction to Professional Ethics and Morality</w:t>
             </w:r>
           </w:p>
         </w:tc>
@@ -491,7 +531,7 @@
               <w:rPr>
                 <w:sz w:val="20"/>
               </w:rPr>
-              <w:t>Lecture on fundamental psychological principles influencing consumer behavior.</w:t>
+              <w:t>Group discussion on case studies related to ethical dilemmas in IT.</w:t>
             </w:r>
           </w:p>
         </w:tc>
@@ -504,7 +544,7 @@
               <w:rPr>
                 <w:sz w:val="20"/>
               </w:rPr>
-              <w:t>Short reflection essay on how these principles can be applied in marketing.</w:t>
+              <w:t>Group presentation analyzing the case studies.</w:t>
             </w:r>
           </w:p>
         </w:tc>
@@ -517,7 +557,7 @@
               <w:rPr>
                 <w:sz w:val="20"/>
               </w:rPr>
-              <w:t>Reflection essay rubric.</w:t>
+              <w:t>Presentation rubric.</w:t>
             </w:r>
           </w:p>
         </w:tc>
@@ -546,7 +586,7 @@
                 <w:b/>
                 <w:sz w:val="20"/>
               </w:rPr>
-              <w:t>Psychological Factors in Decision-Making</w:t>
+              <w:t>Ethics in Information Technology</w:t>
             </w:r>
           </w:p>
         </w:tc>
@@ -559,7 +599,7 @@
               <w:rPr>
                 <w:sz w:val="20"/>
               </w:rPr>
-              <w:t>Case study analysis of consumer decision-making processes.</w:t>
+              <w:t>Lecture on ethical issues specific to IT.</w:t>
             </w:r>
           </w:p>
         </w:tc>
@@ -572,7 +612,7 @@
               <w:rPr>
                 <w:sz w:val="20"/>
               </w:rPr>
-              <w:t>Group presentation on case study findings.</w:t>
+              <w:t>Quiz on ethical issues in IT.</w:t>
             </w:r>
           </w:p>
         </w:tc>
@@ -585,7 +625,7 @@
               <w:rPr>
                 <w:sz w:val="20"/>
               </w:rPr>
-              <w:t>Presentation rubric.</w:t>
+              <w:t>Quiz.</w:t>
             </w:r>
           </w:p>
         </w:tc>
@@ -614,7 +654,7 @@
                 <w:b/>
                 <w:sz w:val="20"/>
               </w:rPr>
-              <w:t>Elements of a Compelling Marketing Message</w:t>
+              <w:t>Ethics in Information Technology</w:t>
             </w:r>
           </w:p>
         </w:tc>
@@ -627,7 +667,7 @@
               <w:rPr>
                 <w:sz w:val="20"/>
               </w:rPr>
-              <w:t>Interactive workshop on identifying elements of effective marketing messages.</w:t>
+              <w:t>Debate on the impact of technology on traditional ethical concepts and human self-understanding.</w:t>
             </w:r>
           </w:p>
         </w:tc>
@@ -640,7 +680,7 @@
               <w:rPr>
                 <w:sz w:val="20"/>
               </w:rPr>
-              <w:t>Creation of a sample marketing message.</w:t>
+              <w:t>Debate performance.</w:t>
             </w:r>
           </w:p>
         </w:tc>
@@ -653,7 +693,7 @@
               <w:rPr>
                 <w:sz w:val="20"/>
               </w:rPr>
-              <w:t>Peer review and instructor feedback.</w:t>
+              <w:t>Debate rubric.</w:t>
             </w:r>
           </w:p>
         </w:tc>
@@ -682,7 +722,7 @@
                 <w:b/>
                 <w:sz w:val="20"/>
               </w:rPr>
-              <w:t>Aligning Messages with Brand Strategy</w:t>
+              <w:t>Computer Crimes and Privacy Issues</w:t>
             </w:r>
           </w:p>
         </w:tc>
@@ -695,7 +735,7 @@
               <w:rPr>
                 <w:sz w:val="20"/>
               </w:rPr>
-              <w:t>Group activity to develop marketing messages aligned with a given brand strategy.</w:t>
+              <w:t>Lecture on various types of computer crimes and their implications.</w:t>
             </w:r>
           </w:p>
         </w:tc>
@@ -708,7 +748,7 @@
               <w:rPr>
                 <w:sz w:val="20"/>
               </w:rPr>
-              <w:t>Group submission of marketing message drafts.</w:t>
+              <w:t>Case study analysis on a specific computer crime.</w:t>
             </w:r>
           </w:p>
         </w:tc>
@@ -721,7 +761,7 @@
               <w:rPr>
                 <w:sz w:val="20"/>
               </w:rPr>
-              <w:t>Group work rubric.</w:t>
+              <w:t>Case study rubric.</w:t>
             </w:r>
           </w:p>
         </w:tc>
@@ -750,7 +790,7 @@
                 <w:b/>
                 <w:sz w:val="20"/>
               </w:rPr>
-              <w:t>Principles of Persuasive Writing</w:t>
+              <w:t>Computer Crimes and Privacy Issues</w:t>
             </w:r>
           </w:p>
         </w:tc>
@@ -763,7 +803,7 @@
               <w:rPr>
                 <w:sz w:val="20"/>
               </w:rPr>
-              <w:t>Lecture and examples of persuasive writing techniques.</w:t>
+              <w:t>Lecture on privacy concerns and legal issues related to information security.</w:t>
             </w:r>
           </w:p>
         </w:tc>
@@ -776,7 +816,7 @@
               <w:rPr>
                 <w:sz w:val="20"/>
               </w:rPr>
-              <w:t>Short persuasive copy for a hypothetical product.</w:t>
+              <w:t>Written report on privacy concerns in a specific context.</w:t>
             </w:r>
           </w:p>
         </w:tc>
@@ -789,7 +829,7 @@
               <w:rPr>
                 <w:sz w:val="20"/>
               </w:rPr>
-              <w:t>Writing rubric.</w:t>
+              <w:t>Report rubric.</w:t>
             </w:r>
           </w:p>
         </w:tc>
@@ -818,7 +858,7 @@
                 <w:b/>
                 <w:sz w:val="20"/>
               </w:rPr>
-              <w:t>Writing for Different Platforms</w:t>
+              <w:t>Computer Crimes and Privacy Issues</w:t>
             </w:r>
           </w:p>
         </w:tc>
@@ -831,7 +871,7 @@
               <w:rPr>
                 <w:sz w:val="20"/>
               </w:rPr>
-              <w:t>Workshop on adapting persuasive copy for various platforms (social media, email, blogs).</w:t>
+              <w:t>Group activity to create a privacy policy for a hypothetical company.</w:t>
             </w:r>
           </w:p>
         </w:tc>
@@ -844,7 +884,7 @@
               <w:rPr>
                 <w:sz w:val="20"/>
               </w:rPr>
-              <w:t>Platform-specific persuasive copy samples.</w:t>
+              <w:t>Group presentation of the privacy policy.</w:t>
             </w:r>
           </w:p>
         </w:tc>
@@ -857,7 +897,7 @@
               <w:rPr>
                 <w:sz w:val="20"/>
               </w:rPr>
-              <w:t>Platform-specific writing rubric.</w:t>
+              <w:t>Presentation rubric.</w:t>
             </w:r>
           </w:p>
         </w:tc>
@@ -886,7 +926,7 @@
                 <w:b/>
                 <w:sz w:val="20"/>
               </w:rPr>
-              <w:t>Key Elements of Visual Design</w:t>
+              <w:t>Freedom of Expression and Intellectual Property</w:t>
             </w:r>
           </w:p>
         </w:tc>
@@ -899,7 +939,7 @@
               <w:rPr>
                 <w:sz w:val="20"/>
               </w:rPr>
-              <w:t>Lecture on visual design principles and their impact on marketing.</w:t>
+              <w:t>Lecture on the balance between freedom of expression and ethical constraints in the digital world.</w:t>
             </w:r>
           </w:p>
         </w:tc>
@@ -912,7 +952,7 @@
               <w:rPr>
                 <w:sz w:val="20"/>
               </w:rPr>
-              <w:t>Visual design analysis of existing marketing materials.</w:t>
+              <w:t>Quiz on freedom of expression and ethical constraints.</w:t>
             </w:r>
           </w:p>
         </w:tc>
@@ -925,7 +965,7 @@
               <w:rPr>
                 <w:sz w:val="20"/>
               </w:rPr>
-              <w:t>Analysis report rubric.</w:t>
+              <w:t>Quiz.</w:t>
             </w:r>
           </w:p>
         </w:tc>
@@ -954,7 +994,7 @@
                 <w:b/>
                 <w:sz w:val="20"/>
               </w:rPr>
-              <w:t>Creating Visual Content</w:t>
+              <w:t>Freedom of Expression and Intellectual Property</w:t>
             </w:r>
           </w:p>
         </w:tc>
@@ -967,7 +1007,7 @@
               <w:rPr>
                 <w:sz w:val="20"/>
               </w:rPr>
-              <w:t>Hands-on activity to create visual content using design tools.</w:t>
+              <w:t>Lecture on the importance of intellectual property rights and the ethical issues surrounding them.</w:t>
             </w:r>
           </w:p>
         </w:tc>
@@ -980,7 +1020,7 @@
               <w:rPr>
                 <w:sz w:val="20"/>
               </w:rPr>
-              <w:t>Submission of a designed visual marketing piece.</w:t>
+              <w:t>Short essay on intellectual property rights in the IT industry.</w:t>
             </w:r>
           </w:p>
         </w:tc>
@@ -993,7 +1033,7 @@
               <w:rPr>
                 <w:sz w:val="20"/>
               </w:rPr>
-              <w:t>Design rubric.</w:t>
+              <w:t>Essay rubric.</w:t>
             </w:r>
           </w:p>
         </w:tc>
@@ -1022,7 +1062,7 @@
                 <w:b/>
                 <w:sz w:val="20"/>
               </w:rPr>
-              <w:t>Identifying Digital Tools</w:t>
+              <w:t>Freedom of Expression and Intellectual Property</w:t>
             </w:r>
           </w:p>
         </w:tc>
@@ -1035,7 +1075,7 @@
               <w:rPr>
                 <w:sz w:val="20"/>
               </w:rPr>
-              <w:t>Lecture and demonstration of various digital marketing tools.</w:t>
+              <w:t>Group discussion on case studies related to intellectual property disputes.</w:t>
             </w:r>
           </w:p>
         </w:tc>
@@ -1048,7 +1088,7 @@
               <w:rPr>
                 <w:sz w:val="20"/>
               </w:rPr>
-              <w:t>Tool comparison chart.</w:t>
+              <w:t>Group presentation analyzing the case studies.</w:t>
             </w:r>
           </w:p>
         </w:tc>
@@ -1061,7 +1101,7 @@
               <w:rPr>
                 <w:sz w:val="20"/>
               </w:rPr>
-              <w:t>Chart rubric.</w:t>
+              <w:t>Presentation rubric.</w:t>
             </w:r>
           </w:p>
         </w:tc>
@@ -1090,7 +1130,7 @@
                 <w:b/>
                 <w:sz w:val="20"/>
               </w:rPr>
-              <w:t>Applying Digital Tools</w:t>
+              <w:t>Ethical Considerations in Software Development</w:t>
             </w:r>
           </w:p>
         </w:tc>
@@ -1103,7 +1143,7 @@
               <w:rPr>
                 <w:sz w:val="20"/>
               </w:rPr>
-              <w:t>Workshop on using digital tools to create and optimize marketing campaigns.</w:t>
+              <w:t>Lecture on ethical issues that arise during software development.</w:t>
             </w:r>
           </w:p>
         </w:tc>
@@ -1116,7 +1156,7 @@
               <w:rPr>
                 <w:sz w:val="20"/>
               </w:rPr>
-              <w:t>Draft of a digital marketing campaign.</w:t>
+              <w:t>Quiz on ethical issues in software development.</w:t>
             </w:r>
           </w:p>
         </w:tc>
@@ -1129,7 +1169,7 @@
               <w:rPr>
                 <w:sz w:val="20"/>
               </w:rPr>
-              <w:t>Campaign draft rubric.</w:t>
+              <w:t>Quiz.</w:t>
             </w:r>
           </w:p>
         </w:tc>
@@ -1158,7 +1198,7 @@
                 <w:b/>
                 <w:sz w:val="20"/>
               </w:rPr>
-              <w:t>Synthesizing Knowledge</w:t>
+              <w:t>Ethical Considerations in Software Development</w:t>
             </w:r>
           </w:p>
         </w:tc>
@@ -1171,7 +1211,7 @@
               <w:rPr>
                 <w:sz w:val="20"/>
               </w:rPr>
-              <w:t>Group project to integrate learned concepts into a comprehensive marketing plan.</w:t>
+              <w:t>Group activity to develop a code of ethics for a software development team.</w:t>
             </w:r>
           </w:p>
         </w:tc>
@@ -1184,7 +1224,7 @@
               <w:rPr>
                 <w:sz w:val="20"/>
               </w:rPr>
-              <w:t>Group marketing plan.</w:t>
+              <w:t>Group presentation of the code of ethics.</w:t>
             </w:r>
           </w:p>
         </w:tc>
@@ -1197,7 +1237,7 @@
               <w:rPr>
                 <w:sz w:val="20"/>
               </w:rPr>
-              <w:t>Marketing plan rubric.</w:t>
+              <w:t>Presentation rubric.</w:t>
             </w:r>
           </w:p>
         </w:tc>
@@ -1226,7 +1266,7 @@
                 <w:b/>
                 <w:sz w:val="20"/>
               </w:rPr>
-              <w:t>Real-World Applications</w:t>
+              <w:t>Ethical Considerations in Software Development</w:t>
             </w:r>
           </w:p>
         </w:tc>
@@ -1239,7 +1279,7 @@
               <w:rPr>
                 <w:sz w:val="20"/>
               </w:rPr>
-              <w:t>Analysis of successful marketing campaigns.</w:t>
+              <w:t>Case study analysis on ethical practices in software quality and reliability.</w:t>
             </w:r>
           </w:p>
         </w:tc>
@@ -1252,7 +1292,7 @@
               <w:rPr>
                 <w:sz w:val="20"/>
               </w:rPr>
-              <w:t>Case study report.</w:t>
+              <w:t>Written report on the case study.</w:t>
             </w:r>
           </w:p>
         </w:tc>
@@ -1294,7 +1334,7 @@
                 <w:b/>
                 <w:sz w:val="20"/>
               </w:rPr>
-              <w:t>Ethical Considerations</w:t>
+              <w:t>Social Networking and Ethics</w:t>
             </w:r>
           </w:p>
         </w:tc>
@@ -1307,7 +1347,7 @@
               <w:rPr>
                 <w:sz w:val="20"/>
               </w:rPr>
-              <w:t>Discussion on ethical issues in marketing and prompt engineering.</w:t>
+              <w:t>Lecture on ethical issues related to social networking platforms.</w:t>
             </w:r>
           </w:p>
         </w:tc>
@@ -1320,7 +1360,7 @@
               <w:rPr>
                 <w:sz w:val="20"/>
               </w:rPr>
-              <w:t>Written reflection on ethical considerations.</w:t>
+              <w:t>Quiz on social networking ethics.</w:t>
             </w:r>
           </w:p>
         </w:tc>
@@ -1333,7 +1373,7 @@
               <w:rPr>
                 <w:sz w:val="20"/>
               </w:rPr>
-              <w:t>Reflection rubric.</w:t>
+              <w:t>Quiz.</w:t>
             </w:r>
           </w:p>
         </w:tc>
@@ -1362,7 +1402,7 @@
                 <w:b/>
                 <w:sz w:val="20"/>
               </w:rPr>
-              <w:t>Revisiting Key Concepts</w:t>
+              <w:t>Social Networking and Ethics</w:t>
             </w:r>
           </w:p>
         </w:tc>
@@ -1375,7 +1415,7 @@
               <w:rPr>
                 <w:sz w:val="20"/>
               </w:rPr>
-              <w:t>Review session and Q&amp;A on core topics covered.</w:t>
+              <w:t>Group discussion on the responsibilities of IT professionals in managing and mitigating ethical concerns on social media.</w:t>
             </w:r>
           </w:p>
         </w:tc>
@@ -1388,7 +1428,7 @@
               <w:rPr>
                 <w:sz w:val="20"/>
               </w:rPr>
-              <w:t>Participation in review activities.</w:t>
+              <w:t>Group presentation on ethical responsibilities in social networking.</w:t>
             </w:r>
           </w:p>
         </w:tc>
@@ -1401,7 +1441,7 @@
               <w:rPr>
                 <w:sz w:val="20"/>
               </w:rPr>
-              <w:t>Participation.</w:t>
+              <w:t>Presentation rubric.</w:t>
             </w:r>
           </w:p>
         </w:tc>
@@ -1430,7 +1470,7 @@
                 <w:b/>
                 <w:sz w:val="20"/>
               </w:rPr>
-              <w:t>Project Development</w:t>
+              <w:t>Social Networking and Ethics</w:t>
             </w:r>
           </w:p>
         </w:tc>
@@ -1443,7 +1483,7 @@
               <w:rPr>
                 <w:sz w:val="20"/>
               </w:rPr>
-              <w:t>Workshop for final project development with instructor feedback.</w:t>
+              <w:t>Case study analysis on ethical issues in social networking.</w:t>
             </w:r>
           </w:p>
         </w:tc>
@@ -1456,7 +1496,7 @@
               <w:rPr>
                 <w:sz w:val="20"/>
               </w:rPr>
-              <w:t>Draft of final project.</w:t>
+              <w:t>Written report on the case study.</w:t>
             </w:r>
           </w:p>
         </w:tc>
@@ -1469,7 +1509,7 @@
               <w:rPr>
                 <w:sz w:val="20"/>
               </w:rPr>
-              <w:t>Draft feedback.</w:t>
+              <w:t>Report rubric.</w:t>
             </w:r>
           </w:p>
         </w:tc>
@@ -1498,7 +1538,7 @@
                 <w:b/>
                 <w:sz w:val="20"/>
               </w:rPr>
-              <w:t>Project Presentation</w:t>
+              <w:t>Course Review and Integration</w:t>
             </w:r>
           </w:p>
         </w:tc>
@@ -1511,7 +1551,7 @@
               <w:rPr>
                 <w:sz w:val="20"/>
               </w:rPr>
-              <w:t>Presentation of final projects to the class.</w:t>
+              <w:t>Review of all topics covered, focusing on integration and application of concepts.</w:t>
             </w:r>
           </w:p>
         </w:tc>
@@ -1524,7 +1564,7 @@
               <w:rPr>
                 <w:sz w:val="20"/>
               </w:rPr>
-              <w:t>Final project presentation.</w:t>
+              <w:t>Comprehensive review quiz.</w:t>
             </w:r>
           </w:p>
         </w:tc>
@@ -1537,7 +1577,7 @@
               <w:rPr>
                 <w:sz w:val="20"/>
               </w:rPr>
-              <w:t>Presentation rubric.</w:t>
+              <w:t>Quiz.</w:t>
             </w:r>
           </w:p>
         </w:tc>
@@ -1566,7 +1606,7 @@
                 <w:b/>
                 <w:sz w:val="20"/>
               </w:rPr>
-              <w:t>Course Conclusion</w:t>
+              <w:t>Final Project Presentation</w:t>
             </w:r>
           </w:p>
         </w:tc>
@@ -1579,7 +1619,7 @@
               <w:rPr>
                 <w:sz w:val="20"/>
               </w:rPr>
-              <w:t>Course wrap-up, feedback session, and discussion of next steps.</w:t>
+              <w:t>Students present their final projects, which involve a comprehensive case study analysis covering multiple topics from the course.</w:t>
             </w:r>
           </w:p>
         </w:tc>
@@ -1592,7 +1632,7 @@
               <w:rPr>
                 <w:sz w:val="20"/>
               </w:rPr>
-              <w:t>Course feedback form and participation.</w:t>
+              <w:t>Final project presentation.</w:t>
             </w:r>
           </w:p>
         </w:tc>
@@ -1605,7 +1645,7 @@
               <w:rPr>
                 <w:sz w:val="20"/>
               </w:rPr>
-              <w:t>Feedback form and participation.</w:t>
+              <w:t>Presentation rubric and comprehensive project rubric.</w:t>
             </w:r>
           </w:p>
         </w:tc>
@@ -1627,7 +1667,7 @@
         <w:rPr>
           <w:i/>
         </w:rPr>
-        <w:t>Fennis, Bob M., and Wolfgang Stroebe. The Psychology of Advertising. 2020. Taylor &amp; Francis.</w:t>
+        <w:t>Van de Poel, I., &amp; Royakkers, L. (2023). *Ethics, technology, and engineering: An introduction*.</w:t>
       </w:r>
       <w:r>
         <w:rPr>
@@ -1650,7 +1690,7 @@
         <w:rPr>
           <w:i/>
         </w:rPr>
-        <w:t>Sutherland, Max. Advertising and the Mind of the Consumer: What Works, What Doesn't and Why. 2020. Taylor &amp; Francis.</w:t>
+        <w:t>Nyholm, S. (2022). *This is technology ethics: An introduction*.</w:t>
       </w:r>
       <w:r>
         <w:rPr>
@@ -1673,7 +1713,7 @@
         <w:rPr>
           <w:i/>
         </w:rPr>
-        <w:t>Blakeman, Robyn. Integrated Marketing Communication: Creative Strategy from Idea to Implementation. 2023. Google Books.</w:t>
+        <w:t>Grama, J.L. (2020). *Legal and Privacy Issues in Information Security*.</w:t>
       </w:r>
       <w:r>
         <w:rPr>
@@ -1696,7 +1736,7 @@
         <w:rPr>
           <w:i/>
         </w:rPr>
-        <w:t>Mahoney, Lisa, and Tang Tang. Strategic Social Media: From Marketing to Social Change. 2024. Google Books.</w:t>
+        <w:t>Hildebrandt, M. (2020). *Law for computer scientists and other folk*.</w:t>
       </w:r>
       <w:r>
         <w:rPr>
@@ -1707,144 +1747,6 @@
           <w:r>
             <w:rPr/>
             <w:t>[4]</w:t>
-          </w:r>
-        </w:hyperlink>
-      </w:r>
-    </w:p>
-    <w:p>
-      <w:pPr>
-        <w:pStyle w:val="BodyText"/>
-      </w:pPr>
-      <w:r>
-        <w:rPr>
-          <w:i/>
-        </w:rPr>
-        <w:t>Bly, Robert W. The Copywriter's Handbook: A Step-by-Step Guide to Writing Copy that Sells. 2020. Google Books.</w:t>
-      </w:r>
-      <w:r>
-        <w:rPr>
-          <w:color w:val="000000" w:themeColor="hyperlink"/>
-          <w:u w:val="single"/>
-        </w:rPr>
-        <w:hyperlink r:id="rId13">
-          <w:r>
-            <w:rPr/>
-            <w:t>[5]</w:t>
-          </w:r>
-        </w:hyperlink>
-      </w:r>
-    </w:p>
-    <w:p>
-      <w:pPr>
-        <w:pStyle w:val="BodyText"/>
-      </w:pPr>
-      <w:r>
-        <w:rPr>
-          <w:i/>
-        </w:rPr>
-        <w:t>Beins, Bernard C., and Agatha M. Beins. Effective Writing in Psychology: Papers, Posters, and Presentations. 2020. Google Books.</w:t>
-      </w:r>
-      <w:r>
-        <w:rPr>
-          <w:color w:val="000000" w:themeColor="hyperlink"/>
-          <w:u w:val="single"/>
-        </w:rPr>
-        <w:hyperlink r:id="rId14">
-          <w:r>
-            <w:rPr/>
-            <w:t>[6]</w:t>
-          </w:r>
-        </w:hyperlink>
-      </w:r>
-    </w:p>
-    <w:p>
-      <w:pPr>
-        <w:pStyle w:val="BodyText"/>
-      </w:pPr>
-      <w:r>
-        <w:rPr>
-          <w:i/>
-        </w:rPr>
-        <w:t>Jordan, Larry. Techniques of Visual Persuasion: Create Powerful Images that Motivate. 2020. Google Books.</w:t>
-      </w:r>
-      <w:r>
-        <w:rPr>
-          <w:color w:val="000000" w:themeColor="hyperlink"/>
-          <w:u w:val="single"/>
-        </w:rPr>
-        <w:hyperlink r:id="rId15">
-          <w:r>
-            <w:rPr/>
-            <w:t>[7]</w:t>
-          </w:r>
-        </w:hyperlink>
-      </w:r>
-    </w:p>
-    <w:p>
-      <w:pPr>
-        <w:pStyle w:val="BodyText"/>
-      </w:pPr>
-      <w:r>
-        <w:rPr>
-          <w:i/>
-        </w:rPr>
-        <w:t>Seifert, Christine, and Veena Chattaraman. "A Picture is Worth a Thousand Words! How Visual Storytelling Transforms the Aesthetic Experience of Novel Designs." Journal of Product &amp; Brand Management, 2020. Emerald.</w:t>
-      </w:r>
-      <w:r>
-        <w:rPr>
-          <w:color w:val="000000" w:themeColor="hyperlink"/>
-          <w:u w:val="single"/>
-        </w:rPr>
-        <w:hyperlink r:id="rId16">
-          <w:r>
-            <w:rPr/>
-            <w:t>[8]</w:t>
-          </w:r>
-        </w:hyperlink>
-      </w:r>
-    </w:p>
-    <w:p>
-      <w:pPr>
-        <w:pStyle w:val="BodyText"/>
-      </w:pPr>
-      <w:r>
-        <w:rPr>
-          <w:i/>
-        </w:rPr>
-        <w:t>Chaffey, Dave, and P.R. Smith. Digital Marketing Excellence: Planning, Optimizing and Integrating Online Marketing. 2022. Taylor &amp; Francis.</w:t>
-      </w:r>
-      <w:r>
-        <w:rPr>
-          <w:color w:val="000000" w:themeColor="hyperlink"/>
-          <w:u w:val="single"/>
-        </w:rPr>
-        <w:hyperlink r:id="rId17">
-          <w:r>
-            <w:rPr/>
-            <w:t>[9]</w:t>
-          </w:r>
-        </w:hyperlink>
-      </w:r>
-    </w:p>
-    <w:p>
-      <w:pPr>
-        <w:pStyle w:val="BodyText"/>
-      </w:pPr>
-      <w:r>
-        <w:rPr>
-          <w:i/>
-        </w:rPr>
-        <w:t>Deiss, Ryan, and Russ Henneberry. Digital Marketing for Dummies. 2020. Google Books.</w:t>
-      </w:r>
-      <w:r>
-        <w:rPr>
-          <w:color w:val="000000" w:themeColor="hyperlink"/>
-          <w:u w:val="single"/>
-        </w:rPr>
-        <w:hyperlink r:id="rId18">
-          <w:r>
-            <w:rPr/>
-            <w:t>[10]</w:t>
           </w:r>
         </w:hyperlink>
       </w:r>

</xml_diff>